<commit_message>
fixed model load and made model_loader interactive
</commit_message>
<xml_diff>
--- a/readme.docx
+++ b/readme.docx
@@ -26,7 +26,19 @@
     </w:p>
     <w:p>
       <w:r>
-        <w:t>Basic Game Development.</w:t>
+        <w:t xml:space="preserve">Basic </w:t>
+      </w:r>
+      <w:r>
+        <w:t>Simulation</w:t>
+      </w:r>
+      <w:r>
+        <w:t xml:space="preserve"> </w:t>
+      </w:r>
+      <w:r>
+        <w:t xml:space="preserve">Application </w:t>
+      </w:r>
+      <w:r>
+        <w:t>Development.</w:t>
       </w:r>
     </w:p>
     <w:p/>

</xml_diff>